<commit_message>
changes to solution answers and added comments
</commit_message>
<xml_diff>
--- a/documents/solution.docx
+++ b/documents/solution.docx
@@ -1261,6 +1261,7 @@
       </w:pPr>
       <w:r>
         <w:rPr>
+          <w:noProof/>
           <w:color w:val="2F5496" w:themeColor="accent1" w:themeShade="BF"/>
           <w:lang w:val="en-US"/>
         </w:rPr>
@@ -1439,6 +1440,7 @@
       </w:pPr>
       <w:r>
         <w:rPr>
+          <w:noProof/>
           <w:lang w:val="en-US"/>
         </w:rPr>
         <w:drawing>
@@ -1510,6 +1512,7 @@
       </w:pPr>
       <w:r>
         <w:rPr>
+          <w:noProof/>
           <w:color w:val="2F5496" w:themeColor="accent1" w:themeShade="BF"/>
           <w:lang w:val="en-US"/>
         </w:rPr>
@@ -1558,6 +1561,7 @@
       </w:r>
       <w:r>
         <w:rPr>
+          <w:noProof/>
           <w:color w:val="2F5496" w:themeColor="accent1" w:themeShade="BF"/>
           <w:lang w:val="en-US"/>
         </w:rPr>
@@ -2818,14 +2822,7 @@
           <w:color w:val="2F5496" w:themeColor="accent1" w:themeShade="BF"/>
           <w:lang w:val="en-US"/>
         </w:rPr>
-        <w:t>The</w:t>
-      </w:r>
-      <w:r>
-        <w:rPr>
-          <w:color w:val="2F5496" w:themeColor="accent1" w:themeShade="BF"/>
-          <w:lang w:val="en-US"/>
-        </w:rPr>
-        <w:t xml:space="preserve"> data collection can be improved for this dataset by following the steps below:</w:t>
+        <w:t>The data collection can be improved for this dataset by following the steps below:</w:t>
       </w:r>
     </w:p>
     <w:p>
@@ -2974,7 +2971,35 @@
           <w:color w:val="2F5496" w:themeColor="accent1" w:themeShade="BF"/>
           <w:lang w:val="en-US"/>
         </w:rPr>
-        <w:t>Perform a survey of the human activity timings in the parking lot. This will give us information on what is the most ideal time to obtain data.</w:t>
+        <w:t xml:space="preserve">Perform a survey of the human activity timings in the parking lot. </w:t>
+      </w:r>
+      <w:r>
+        <w:rPr>
+          <w:color w:val="2F5496" w:themeColor="accent1" w:themeShade="BF"/>
+          <w:lang w:val="en-US"/>
+        </w:rPr>
+        <w:t>Weekday versus weekend activities, free v/s reserved parking spots etc., can</w:t>
+      </w:r>
+      <w:r>
+        <w:rPr>
+          <w:color w:val="2F5496" w:themeColor="accent1" w:themeShade="BF"/>
+          <w:lang w:val="en-US"/>
+        </w:rPr>
+        <w:t xml:space="preserve"> give us information on what</w:t>
+      </w:r>
+      <w:r>
+        <w:rPr>
+          <w:color w:val="2F5496" w:themeColor="accent1" w:themeShade="BF"/>
+          <w:lang w:val="en-US"/>
+        </w:rPr>
+        <w:t xml:space="preserve"> and where</w:t>
+      </w:r>
+      <w:r>
+        <w:rPr>
+          <w:color w:val="2F5496" w:themeColor="accent1" w:themeShade="BF"/>
+          <w:lang w:val="en-US"/>
+        </w:rPr>
+        <w:t xml:space="preserve"> is the most ideal time to obtain data.</w:t>
       </w:r>
     </w:p>
     <w:p>
@@ -3026,35 +3051,7 @@
           <w:color w:val="2F5496" w:themeColor="accent1" w:themeShade="BF"/>
           <w:lang w:val="en-US"/>
         </w:rPr>
-        <w:t>wo images that stand out in this dataset is “</w:t>
-      </w:r>
-      <w:r>
-        <w:rPr>
-          <w:color w:val="2F5496" w:themeColor="accent1" w:themeShade="BF"/>
-          <w:lang w:val="en-US"/>
-        </w:rPr>
-        <w:t>c21_2021_03_27__12_53_37.png</w:t>
-      </w:r>
-      <w:r>
-        <w:rPr>
-          <w:color w:val="2F5496" w:themeColor="accent1" w:themeShade="BF"/>
-          <w:lang w:val="en-US"/>
-        </w:rPr>
-        <w:t>” with a size of (10, 6) and “</w:t>
-      </w:r>
-      <w:r>
-        <w:rPr>
-          <w:color w:val="2F5496" w:themeColor="accent1" w:themeShade="BF"/>
-          <w:lang w:val="en-US"/>
-        </w:rPr>
-        <w:t>c21_2021_03_27__10_36_36.png</w:t>
-      </w:r>
-      <w:r>
-        <w:rPr>
-          <w:color w:val="2F5496" w:themeColor="accent1" w:themeShade="BF"/>
-          <w:lang w:val="en-US"/>
-        </w:rPr>
-        <w:t xml:space="preserve">” which is not even an image. It is necessary to eliminate these bad images before using them for training. My current algorithm </w:t>
+        <w:t xml:space="preserve">wo images that stand out in this dataset is “c21_2021_03_27__12_53_37.png” with a size of (10, 6) and “c21_2021_03_27__10_36_36.png” which is not even an image. It is necessary to eliminate these bad images before using them for training. My current algorithm </w:t>
       </w:r>
       <w:r>
         <w:rPr>

</xml_diff>